<commit_message>
Task:[Project Closure] Final Document Description: -chapter Bewertung - final pdf
</commit_message>
<xml_diff>
--- a/Documents/Integrationtest/TINF13AIBI Team MYO Testabschlussbericht v1.0.docx
+++ b/Documents/Integrationtest/TINF13AIBI Team MYO Testabschlussbericht v1.0.docx
@@ -22,6 +22,12 @@
     </w:p>
     <w:sdt>
       <w:sdtPr>
+        <w:rPr>
+          <w:rFonts w:asciiTheme="minorHAnsi" w:eastAsiaTheme="minorEastAsia" w:hAnsiTheme="minorHAnsi" w:cstheme="minorBidi"/>
+          <w:color w:val="auto"/>
+          <w:sz w:val="21"/>
+          <w:szCs w:val="21"/>
+        </w:rPr>
         <w:id w:val="21498732"/>
         <w:docPartObj>
           <w:docPartGallery w:val="Table of Contents"/>
@@ -30,10 +36,6 @@
       </w:sdtPr>
       <w:sdtEndPr>
         <w:rPr>
-          <w:rFonts w:asciiTheme="minorHAnsi" w:eastAsiaTheme="minorEastAsia" w:hAnsiTheme="minorHAnsi" w:cstheme="minorBidi"/>
-          <w:color w:val="auto"/>
-          <w:sz w:val="21"/>
-          <w:szCs w:val="21"/>
           <w:lang w:val="de-DE"/>
         </w:rPr>
       </w:sdtEndPr>
@@ -779,7 +781,27 @@
           <w:szCs w:val="23"/>
           <w:lang w:val="de-DE" w:eastAsia="de-DE"/>
         </w:rPr>
-        <w:t xml:space="preserve"> Gesten aufnehmen-Oberfläche wird die aktuellen Position des MYOs  im 3x3-Felds bereits angezeigt, bevor sich das MYO im Aufnahmestatus befindet.</w:t>
+        <w:t xml:space="preserve"> Gesten aufnehmen-Oberfläche wird die aktuellen Posi</w:t>
+      </w:r>
+      <w:r>
+        <w:rPr>
+          <w:rFonts w:ascii="Arial" w:eastAsia="Times New Roman" w:hAnsi="Arial" w:cs="Arial"/>
+          <w:color w:val="000000"/>
+          <w:sz w:val="23"/>
+          <w:szCs w:val="23"/>
+          <w:lang w:val="de-DE" w:eastAsia="de-DE"/>
+        </w:rPr>
+        <w:t>tion des MYOs  im 3x3-Feld</w:t>
+      </w:r>
+      <w:r>
+        <w:rPr>
+          <w:rFonts w:ascii="Arial" w:eastAsia="Times New Roman" w:hAnsi="Arial" w:cs="Arial"/>
+          <w:color w:val="000000"/>
+          <w:sz w:val="23"/>
+          <w:szCs w:val="23"/>
+          <w:lang w:val="de-DE" w:eastAsia="de-DE"/>
+        </w:rPr>
+        <w:t xml:space="preserve"> bereits angezeigt, bevor sich das MYO im Aufnahmestatus befindet.</w:t>
       </w:r>
     </w:p>
     <w:p>
@@ -828,7 +850,27 @@
           <w:szCs w:val="23"/>
           <w:lang w:val="de-DE" w:eastAsia="de-DE"/>
         </w:rPr>
-        <w:t xml:space="preserve"> aus Jedoch reagiert dieses nicht auf einen Klick. Es ist notwendig, einen unscheinbaren Button am Rand des Textfeldes zu klicken.</w:t>
+        <w:t xml:space="preserve"> aus</w:t>
+      </w:r>
+      <w:r>
+        <w:rPr>
+          <w:rFonts w:ascii="Arial" w:eastAsia="Times New Roman" w:hAnsi="Arial" w:cs="Arial"/>
+          <w:color w:val="000000"/>
+          <w:sz w:val="23"/>
+          <w:szCs w:val="23"/>
+          <w:lang w:val="de-DE" w:eastAsia="de-DE"/>
+        </w:rPr>
+        <w:t xml:space="preserve">. </w:t>
+      </w:r>
+      <w:r>
+        <w:rPr>
+          <w:rFonts w:ascii="Arial" w:eastAsia="Times New Roman" w:hAnsi="Arial" w:cs="Arial"/>
+          <w:color w:val="000000"/>
+          <w:sz w:val="23"/>
+          <w:szCs w:val="23"/>
+          <w:lang w:val="de-DE" w:eastAsia="de-DE"/>
+        </w:rPr>
+        <w:t>Jedoch reagiert dieses nicht auf einen Klick. Es ist notwendig, einen unscheinbaren Button am Rand des Textfeldes zu klicken.</w:t>
       </w:r>
     </w:p>
     <w:p>
@@ -3796,7 +3838,7 @@
             <w:rPr>
               <w:noProof/>
             </w:rPr>
-            <w:t>3</w:t>
+            <w:t>1</w:t>
           </w:r>
         </w:fldSimple>
       </w:p>
@@ -5216,7 +5258,7 @@
   <a:extraClrSchemeLst/>
   <a:extLst>
     <a:ext uri="{05A4C25C-085E-4340-85A3-A5531E510DB2}">
-      <thm15:themeFamily xmlns:thm15="http://schemas.microsoft.com/office/thememl/2012/main" xmlns="" name="Office Theme" id="{62F939B6-93AF-4DB8-9C6B-D6C7DFDC589F}" vid="{4A3C46E8-61CC-4603-A589-7422A47A8E4A}"/>
+      <thm15:themeFamily xmlns="" xmlns:thm15="http://schemas.microsoft.com/office/thememl/2012/main" name="Office Theme" id="{62F939B6-93AF-4DB8-9C6B-D6C7DFDC589F}" vid="{4A3C46E8-61CC-4603-A589-7422A47A8E4A}"/>
     </a:ext>
   </a:extLst>
 </a:theme>
@@ -5227,7 +5269,7 @@
 </file>
 
 <file path=customXml/itemProps1.xml><?xml version="1.0" encoding="utf-8"?>
-<ds:datastoreItem xmlns:ds="http://schemas.openxmlformats.org/officeDocument/2006/customXml" ds:itemID="{611AC9D9-A57D-4C15-803E-A2A12996DEA6}">
+<ds:datastoreItem xmlns:ds="http://schemas.openxmlformats.org/officeDocument/2006/customXml" ds:itemID="{39D06010-F577-4231-8005-E528E3091FFC}">
   <ds:schemaRefs>
     <ds:schemaRef ds:uri="http://schemas.openxmlformats.org/officeDocument/2006/bibliography"/>
   </ds:schemaRefs>

</xml_diff>